<commit_message>
Moving common codes in a separate folder
</commit_message>
<xml_diff>
--- a/powerProjectCodes/ReadMe.docx
+++ b/powerProjectCodes/ReadMe.docx
@@ -336,17 +336,7 @@
           <w:szCs w:val="24"/>
           <w:lang w:val="en-US"/>
         </w:rPr>
-        <w:t>runDisplayPowerDataAllSubjects</w:t>
-      </w:r>
-      <w:r>
-        <w:rPr>
-          <w:rFonts w:ascii="Times New Roman" w:hAnsi="Times New Roman" w:cs="Times New Roman"/>
-          <w:kern w:val="0"/>
-          <w:sz w:val="24"/>
-          <w:szCs w:val="24"/>
-          <w:lang w:val="en-US"/>
-        </w:rPr>
-        <w:t>: Runs a GUI</w:t>
+        <w:t>runDisplayPowerDataAllSubjects: Runs a GUI</w:t>
       </w:r>
       <w:r>
         <w:rPr>
@@ -398,37 +388,17 @@
           <w:szCs w:val="24"/>
           <w:lang w:val="en-US"/>
         </w:rPr>
-        <w:t>displayPowerDataAllSubjects</w:t>
-      </w:r>
-      <w:r>
-        <w:rPr>
-          <w:rFonts w:ascii="Times New Roman" w:hAnsi="Times New Roman" w:cs="Times New Roman"/>
-          <w:kern w:val="0"/>
-          <w:sz w:val="24"/>
-          <w:szCs w:val="24"/>
-          <w:lang w:val="en-US"/>
-        </w:rPr>
-        <w:t xml:space="preserve">: The main program to average the data across subjects. Called by </w:t>
-      </w:r>
-      <w:r>
-        <w:rPr>
-          <w:rFonts w:ascii="Times New Roman" w:hAnsi="Times New Roman" w:cs="Times New Roman"/>
-          <w:kern w:val="0"/>
-          <w:sz w:val="24"/>
-          <w:szCs w:val="24"/>
-          <w:lang w:val="en-US"/>
-        </w:rPr>
-        <w:t>runDisplayPowerDataAllSubjects</w:t>
-      </w:r>
-      <w:r>
-        <w:rPr>
-          <w:rFonts w:ascii="Times New Roman" w:hAnsi="Times New Roman" w:cs="Times New Roman"/>
-          <w:kern w:val="0"/>
-          <w:sz w:val="24"/>
-          <w:szCs w:val="24"/>
-          <w:lang w:val="en-US"/>
-        </w:rPr>
-        <w:t>.</w:t>
+        <w:t xml:space="preserve">displayPowerDataAllSubjects: The main program to average the data across subjects. Called by </w:t>
+      </w:r>
+      <w:r>
+        <w:rPr>
+          <w:rFonts w:ascii="Times New Roman" w:hAnsi="Times New Roman" w:cs="Times New Roman"/>
+          <w:kern w:val="0"/>
+          <w:sz w:val="24"/>
+          <w:szCs w:val="24"/>
+          <w:lang w:val="en-US"/>
+        </w:rPr>
+        <w:t>runDisplayPowerDataAllSubjects.</w:t>
       </w:r>
     </w:p>
     <w:p>
@@ -480,37 +450,7 @@
           <w:szCs w:val="24"/>
           <w:lang w:val="en-US"/>
         </w:rPr>
-        <w:t>runSaveTFData</w:t>
-      </w:r>
-      <w:r>
-        <w:rPr>
-          <w:rFonts w:ascii="Times New Roman" w:hAnsi="Times New Roman" w:cs="Times New Roman"/>
-          <w:kern w:val="0"/>
-          <w:sz w:val="24"/>
-          <w:szCs w:val="24"/>
-          <w:lang w:val="en-US"/>
-        </w:rPr>
-        <w:t xml:space="preserve"> and </w:t>
-      </w:r>
-      <w:r>
-        <w:rPr>
-          <w:rFonts w:ascii="Times New Roman" w:hAnsi="Times New Roman" w:cs="Times New Roman"/>
-          <w:kern w:val="0"/>
-          <w:sz w:val="24"/>
-          <w:szCs w:val="24"/>
-          <w:lang w:val="en-US"/>
-        </w:rPr>
-        <w:t>getTFData</w:t>
-      </w:r>
-      <w:r>
-        <w:rPr>
-          <w:rFonts w:ascii="Times New Roman" w:hAnsi="Times New Roman" w:cs="Times New Roman"/>
-          <w:kern w:val="0"/>
-          <w:sz w:val="24"/>
-          <w:szCs w:val="24"/>
-          <w:lang w:val="en-US"/>
-        </w:rPr>
-        <w:t xml:space="preserve"> save TF data locally in the </w:t>
+        <w:t xml:space="preserve">runSaveTFData and getTFData save TF data locally in the </w:t>
       </w:r>
       <w:r>
         <w:rPr>
@@ -609,13 +549,7 @@
         <w:rPr>
           <w:lang w:val="en-US"/>
         </w:rPr>
-        <w:t xml:space="preserve">Display PSD data </w:t>
-      </w:r>
-      <w:r>
-        <w:rPr>
-          <w:lang w:val="en-US"/>
-        </w:rPr>
-        <w:t>for an individual subject</w:t>
+        <w:t>Display PSD data for an individual subject</w:t>
       </w:r>
     </w:p>
     <w:p>
@@ -796,6 +730,18 @@
           <w:lang w:val="en-US"/>
         </w:rPr>
         <w:t>Common programs used by all display programs</w:t>
+      </w:r>
+      <w:r>
+        <w:rPr>
+          <w:lang w:val="en-US"/>
+        </w:rPr>
+        <w:t xml:space="preserve"> – now moved to commonAnalysisCodes</w:t>
+      </w:r>
+      <w:r>
+        <w:rPr>
+          <w:lang w:val="en-US"/>
+        </w:rPr>
+        <w:t>/analysisCodes</w:t>
       </w:r>
     </w:p>
     <w:p>

</xml_diff>